<commit_message>
da them api thanh toan va get all product
</commit_message>
<xml_diff>
--- a/Web API.docx
+++ b/Web API.docx
@@ -236,17 +236,24 @@
         <w:ind w:firstLine="720"/>
       </w:pPr>
       <w:r>
-        <w:t>CONST String DATA_NOTFOUND_</w:t>
-      </w:r>
-      <w:r>
-        <w:t>CATEGORY</w:t>
-      </w:r>
-      <w:r>
-        <w:t>= “</w:t>
-      </w:r>
-      <w:r>
-        <w:t>Category</w:t>
-      </w:r>
+        <w:t>CONST String DATA_NOTFOUND_CATEGORY= “Category not found”</w:t>
+      </w:r>
+    </w:p>
+    <w:p>
+      <w:pPr>
+        <w:ind w:firstLine="720"/>
+      </w:pPr>
+      <w:r>
+        <w:t>CONST String DATA_NOTFOUND_PRODUCT= “</w:t>
+      </w:r>
+      <w:proofErr w:type="spellStart"/>
+      <w:r>
+        <w:t>Product</w:t>
+      </w:r>
+      <w:r>
+        <w:t>ID</w:t>
+      </w:r>
+      <w:proofErr w:type="spellEnd"/>
       <w:r>
         <w:t xml:space="preserve"> not found”</w:t>
       </w:r>
@@ -256,47 +263,7 @@
         <w:ind w:firstLine="720"/>
       </w:pPr>
       <w:r>
-        <w:t>CONST String DATA_NOTFOUND_</w:t>
-      </w:r>
-      <w:r>
-        <w:t>PRODUCT</w:t>
-      </w:r>
-      <w:r>
-        <w:t>= “</w:t>
-      </w:r>
-      <w:proofErr w:type="spellStart"/>
-      <w:r>
-        <w:t>Product</w:t>
-      </w:r>
-      <w:r>
-        <w:t>ID</w:t>
-      </w:r>
-      <w:proofErr w:type="spellEnd"/>
-      <w:r>
-        <w:t xml:space="preserve"> not found</w:t>
-      </w:r>
-      <w:r>
-        <w:t>”</w:t>
-      </w:r>
-    </w:p>
-    <w:p>
-      <w:pPr>
-        <w:ind w:firstLine="720"/>
-      </w:pPr>
-      <w:r>
-        <w:t>CONST String DATA_NOTFOUND_PRODUCT</w:t>
-      </w:r>
-      <w:r>
-        <w:t>INCART</w:t>
-      </w:r>
-      <w:r>
-        <w:t>= “Product</w:t>
-      </w:r>
-      <w:r>
-        <w:t xml:space="preserve"> is not exit in cart</w:t>
-      </w:r>
-      <w:r>
-        <w:t>”</w:t>
+        <w:t>CONST String DATA_NOTFOUND_PRODUCTINCART= “Product is not exit in cart”</w:t>
       </w:r>
     </w:p>
     <w:p>
@@ -1583,24 +1550,15 @@
         <w:ind w:left="1080"/>
       </w:pPr>
       <w:r>
-        <w:t>“</w:t>
-      </w:r>
-      <w:r>
-        <w:t>category</w:t>
-      </w:r>
-      <w:proofErr w:type="gramStart"/>
-      <w:r>
-        <w:t>” :</w:t>
-      </w:r>
-      <w:proofErr w:type="gramEnd"/>
-      <w:r>
-        <w:t xml:space="preserve"> </w:t>
-      </w:r>
-      <w:r>
-        <w:t>“steam”</w:t>
-      </w:r>
-      <w:r>
-        <w:t>,</w:t>
+        <w:t>“category</w:t>
+      </w:r>
+      <w:proofErr w:type="gramStart"/>
+      <w:r>
+        <w:t>” :</w:t>
+      </w:r>
+      <w:proofErr w:type="gramEnd"/>
+      <w:r>
+        <w:t xml:space="preserve"> “steam”,</w:t>
       </w:r>
     </w:p>
     <w:p>
@@ -2235,6 +2193,1166 @@
       <w:r>
         <w:t>}</w:t>
       </w:r>
+    </w:p>
+    <w:p>
+      <w:pPr>
+        <w:pStyle w:val="ListParagraph"/>
+        <w:numPr>
+          <w:ilvl w:val="0"/>
+          <w:numId w:val="9"/>
+        </w:numPr>
+        <w:rPr>
+          <w:b/>
+          <w:bCs/>
+        </w:rPr>
+      </w:pPr>
+      <w:r>
+        <w:rPr>
+          <w:b/>
+          <w:bCs/>
+        </w:rPr>
+        <w:t>Get product by name (POST) // search</w:t>
+      </w:r>
+    </w:p>
+    <w:p>
+      <w:pPr>
+        <w:pStyle w:val="ListParagraph"/>
+        <w:numPr>
+          <w:ilvl w:val="1"/>
+          <w:numId w:val="9"/>
+        </w:numPr>
+      </w:pPr>
+      <w:r>
+        <w:t>Request</w:t>
+      </w:r>
+    </w:p>
+    <w:p>
+      <w:pPr>
+        <w:pStyle w:val="ListParagraph"/>
+        <w:numPr>
+          <w:ilvl w:val="0"/>
+          <w:numId w:val="3"/>
+        </w:numPr>
+      </w:pPr>
+      <w:r>
+        <w:t>Request body</w:t>
+      </w:r>
+    </w:p>
+    <w:p>
+      <w:pPr>
+        <w:pStyle w:val="ListParagraph"/>
+        <w:ind w:left="1080"/>
+      </w:pPr>
+      <w:r>
+        <w:t>{</w:t>
+      </w:r>
+    </w:p>
+    <w:p>
+      <w:pPr>
+        <w:pStyle w:val="ListParagraph"/>
+        <w:ind w:left="1080"/>
+      </w:pPr>
+      <w:r>
+        <w:t>“keyword”: “</w:t>
+      </w:r>
+      <w:proofErr w:type="spellStart"/>
+      <w:r>
+        <w:t>pubg</w:t>
+      </w:r>
+      <w:proofErr w:type="spellEnd"/>
+      <w:r>
+        <w:t>”</w:t>
+      </w:r>
+    </w:p>
+    <w:p>
+      <w:pPr>
+        <w:pStyle w:val="ListParagraph"/>
+        <w:ind w:left="1080"/>
+      </w:pPr>
+      <w:r>
+        <w:t>}</w:t>
+      </w:r>
+    </w:p>
+    <w:p>
+      <w:pPr>
+        <w:pStyle w:val="ListParagraph"/>
+        <w:numPr>
+          <w:ilvl w:val="1"/>
+          <w:numId w:val="9"/>
+        </w:numPr>
+      </w:pPr>
+      <w:r>
+        <w:t>Response</w:t>
+      </w:r>
+    </w:p>
+    <w:p>
+      <w:pPr>
+        <w:pStyle w:val="ListParagraph"/>
+        <w:numPr>
+          <w:ilvl w:val="0"/>
+          <w:numId w:val="3"/>
+        </w:numPr>
+      </w:pPr>
+      <w:r>
+        <w:t xml:space="preserve">Success: </w:t>
+      </w:r>
+    </w:p>
+    <w:p>
+      <w:pPr>
+        <w:pStyle w:val="ListParagraph"/>
+        <w:ind w:left="1080"/>
+      </w:pPr>
+      <w:r>
+        <w:t>{</w:t>
+      </w:r>
+    </w:p>
+    <w:p>
+      <w:pPr>
+        <w:pStyle w:val="ListParagraph"/>
+        <w:ind w:left="1080"/>
+      </w:pPr>
+      <w:r>
+        <w:t>“code</w:t>
+      </w:r>
+      <w:proofErr w:type="gramStart"/>
+      <w:r>
+        <w:t>” :</w:t>
+      </w:r>
+      <w:proofErr w:type="gramEnd"/>
+      <w:r>
+        <w:t xml:space="preserve"> CODE.SUCCESS,</w:t>
+      </w:r>
+    </w:p>
+    <w:p>
+      <w:pPr>
+        <w:pStyle w:val="ListParagraph"/>
+        <w:ind w:left="1080"/>
+      </w:pPr>
+      <w:r>
+        <w:t>“message</w:t>
+      </w:r>
+      <w:proofErr w:type="gramStart"/>
+      <w:r>
+        <w:t>” :</w:t>
+      </w:r>
+      <w:proofErr w:type="gramEnd"/>
+      <w:r>
+        <w:t xml:space="preserve"> MESSAGE.SUCCESS,</w:t>
+      </w:r>
+    </w:p>
+    <w:p>
+      <w:pPr>
+        <w:pStyle w:val="ListParagraph"/>
+        <w:ind w:left="1080"/>
+      </w:pPr>
+      <w:r>
+        <w:t>“content</w:t>
+      </w:r>
+      <w:proofErr w:type="gramStart"/>
+      <w:r>
+        <w:t>” :</w:t>
+      </w:r>
+      <w:proofErr w:type="gramEnd"/>
+      <w:r>
+        <w:t xml:space="preserve"> “{</w:t>
+      </w:r>
+    </w:p>
+    <w:p>
+      <w:pPr>
+        <w:pStyle w:val="ListParagraph"/>
+        <w:ind w:left="1080"/>
+      </w:pPr>
+      <w:r>
+        <w:tab/>
+      </w:r>
+      <w:r>
+        <w:tab/>
+        <w:t xml:space="preserve">   “</w:t>
+      </w:r>
+      <w:proofErr w:type="spellStart"/>
+      <w:r>
+        <w:t>listProduct</w:t>
+      </w:r>
+      <w:proofErr w:type="spellEnd"/>
+      <w:r>
+        <w:t>”: [</w:t>
+      </w:r>
+    </w:p>
+    <w:p>
+      <w:pPr>
+        <w:pStyle w:val="ListParagraph"/>
+        <w:ind w:left="1080"/>
+      </w:pPr>
+      <w:r>
+        <w:tab/>
+      </w:r>
+      <w:r>
+        <w:tab/>
+      </w:r>
+      <w:r>
+        <w:tab/>
+        <w:t>{</w:t>
+      </w:r>
+    </w:p>
+    <w:p>
+      <w:pPr>
+        <w:pStyle w:val="ListParagraph"/>
+        <w:ind w:left="1080"/>
+      </w:pPr>
+      <w:r>
+        <w:tab/>
+      </w:r>
+      <w:r>
+        <w:tab/>
+      </w:r>
+      <w:r>
+        <w:tab/>
+      </w:r>
+      <w:r>
+        <w:tab/>
+        <w:t>“id</w:t>
+      </w:r>
+      <w:proofErr w:type="gramStart"/>
+      <w:r>
+        <w:t>” :</w:t>
+      </w:r>
+      <w:proofErr w:type="gramEnd"/>
+      <w:r>
+        <w:t xml:space="preserve"> “xyz456”,</w:t>
+      </w:r>
+    </w:p>
+    <w:p>
+      <w:pPr>
+        <w:pStyle w:val="ListParagraph"/>
+        <w:ind w:left="1080"/>
+      </w:pPr>
+      <w:r>
+        <w:tab/>
+      </w:r>
+      <w:r>
+        <w:tab/>
+      </w:r>
+      <w:r>
+        <w:tab/>
+      </w:r>
+      <w:r>
+        <w:tab/>
+        <w:t>“name”: “PUBG”,</w:t>
+      </w:r>
+    </w:p>
+    <w:p>
+      <w:pPr>
+        <w:pStyle w:val="ListParagraph"/>
+        <w:ind w:left="1080"/>
+      </w:pPr>
+      <w:r>
+        <w:tab/>
+      </w:r>
+      <w:r>
+        <w:tab/>
+      </w:r>
+      <w:r>
+        <w:tab/>
+      </w:r>
+      <w:r>
+        <w:tab/>
+        <w:t>“price</w:t>
+      </w:r>
+      <w:proofErr w:type="gramStart"/>
+      <w:r>
+        <w:t>” :</w:t>
+      </w:r>
+      <w:proofErr w:type="gramEnd"/>
+      <w:r>
+        <w:t xml:space="preserve"> 150000,</w:t>
+      </w:r>
+    </w:p>
+    <w:p>
+      <w:pPr>
+        <w:pStyle w:val="ListParagraph"/>
+        <w:ind w:left="1080"/>
+      </w:pPr>
+      <w:r>
+        <w:tab/>
+      </w:r>
+      <w:r>
+        <w:tab/>
+      </w:r>
+      <w:r>
+        <w:tab/>
+      </w:r>
+      <w:r>
+        <w:tab/>
+        <w:t>“des</w:t>
+      </w:r>
+      <w:proofErr w:type="gramStart"/>
+      <w:r>
+        <w:t>” :</w:t>
+      </w:r>
+      <w:proofErr w:type="gramEnd"/>
+      <w:r>
+        <w:t xml:space="preserve"> “Game of the year”,</w:t>
+      </w:r>
+    </w:p>
+    <w:p>
+      <w:pPr>
+        <w:pStyle w:val="ListParagraph"/>
+        <w:ind w:left="1080"/>
+      </w:pPr>
+      <w:r>
+        <w:tab/>
+      </w:r>
+      <w:r>
+        <w:tab/>
+      </w:r>
+      <w:r>
+        <w:tab/>
+      </w:r>
+      <w:r>
+        <w:tab/>
+        <w:t>“image”: “456”,</w:t>
+      </w:r>
+    </w:p>
+    <w:p>
+      <w:pPr>
+        <w:pStyle w:val="ListParagraph"/>
+        <w:ind w:left="1080"/>
+      </w:pPr>
+      <w:r>
+        <w:tab/>
+      </w:r>
+      <w:r>
+        <w:tab/>
+      </w:r>
+      <w:r>
+        <w:tab/>
+      </w:r>
+      <w:r>
+        <w:tab/>
+        <w:t>“category”: “steam”</w:t>
+      </w:r>
+    </w:p>
+    <w:p>
+      <w:pPr>
+        <w:pStyle w:val="ListParagraph"/>
+        <w:ind w:left="1080"/>
+      </w:pPr>
+      <w:r>
+        <w:tab/>
+      </w:r>
+      <w:r>
+        <w:tab/>
+      </w:r>
+      <w:r>
+        <w:tab/>
+        <w:t>},</w:t>
+      </w:r>
+    </w:p>
+    <w:p>
+      <w:pPr>
+        <w:pStyle w:val="ListParagraph"/>
+        <w:ind w:left="1080"/>
+      </w:pPr>
+      <w:r>
+        <w:tab/>
+      </w:r>
+      <w:r>
+        <w:tab/>
+      </w:r>
+      <w:r>
+        <w:tab/>
+        <w:t>{</w:t>
+      </w:r>
+    </w:p>
+    <w:p>
+      <w:pPr>
+        <w:pStyle w:val="ListParagraph"/>
+        <w:ind w:left="1080"/>
+      </w:pPr>
+      <w:r>
+        <w:tab/>
+      </w:r>
+      <w:r>
+        <w:tab/>
+      </w:r>
+      <w:r>
+        <w:tab/>
+      </w:r>
+      <w:r>
+        <w:tab/>
+        <w:t>“id</w:t>
+      </w:r>
+      <w:proofErr w:type="gramStart"/>
+      <w:r>
+        <w:t>” :</w:t>
+      </w:r>
+      <w:proofErr w:type="gramEnd"/>
+      <w:r>
+        <w:t xml:space="preserve"> “xyz457”,</w:t>
+      </w:r>
+    </w:p>
+    <w:p>
+      <w:pPr>
+        <w:pStyle w:val="ListParagraph"/>
+        <w:ind w:left="1080"/>
+      </w:pPr>
+      <w:r>
+        <w:tab/>
+      </w:r>
+      <w:r>
+        <w:tab/>
+      </w:r>
+      <w:r>
+        <w:tab/>
+      </w:r>
+      <w:r>
+        <w:tab/>
+        <w:t>“name”: “CSGO”,</w:t>
+      </w:r>
+    </w:p>
+    <w:p>
+      <w:pPr>
+        <w:pStyle w:val="ListParagraph"/>
+        <w:ind w:left="1080"/>
+      </w:pPr>
+      <w:r>
+        <w:tab/>
+      </w:r>
+      <w:r>
+        <w:tab/>
+      </w:r>
+      <w:r>
+        <w:tab/>
+      </w:r>
+      <w:r>
+        <w:tab/>
+        <w:t>“price</w:t>
+      </w:r>
+      <w:proofErr w:type="gramStart"/>
+      <w:r>
+        <w:t>” :</w:t>
+      </w:r>
+      <w:proofErr w:type="gramEnd"/>
+      <w:r>
+        <w:t xml:space="preserve"> 160000,</w:t>
+      </w:r>
+    </w:p>
+    <w:p>
+      <w:pPr>
+        <w:pStyle w:val="ListParagraph"/>
+        <w:ind w:left="1080"/>
+      </w:pPr>
+      <w:r>
+        <w:tab/>
+      </w:r>
+      <w:r>
+        <w:tab/>
+      </w:r>
+      <w:r>
+        <w:tab/>
+      </w:r>
+      <w:r>
+        <w:tab/>
+        <w:t>“des</w:t>
+      </w:r>
+      <w:proofErr w:type="gramStart"/>
+      <w:r>
+        <w:t>” :</w:t>
+      </w:r>
+      <w:proofErr w:type="gramEnd"/>
+      <w:r>
+        <w:t xml:space="preserve"> “Game of the year”,</w:t>
+      </w:r>
+    </w:p>
+    <w:p>
+      <w:pPr>
+        <w:pStyle w:val="ListParagraph"/>
+        <w:ind w:left="1080"/>
+      </w:pPr>
+      <w:r>
+        <w:tab/>
+      </w:r>
+      <w:r>
+        <w:tab/>
+      </w:r>
+      <w:r>
+        <w:tab/>
+      </w:r>
+      <w:r>
+        <w:tab/>
+        <w:t>“image”: “457”,</w:t>
+      </w:r>
+    </w:p>
+    <w:p>
+      <w:pPr>
+        <w:pStyle w:val="ListParagraph"/>
+        <w:ind w:left="1080"/>
+      </w:pPr>
+      <w:r>
+        <w:tab/>
+      </w:r>
+      <w:r>
+        <w:tab/>
+      </w:r>
+      <w:r>
+        <w:tab/>
+      </w:r>
+      <w:r>
+        <w:tab/>
+        <w:t>“category”: “steam”</w:t>
+      </w:r>
+    </w:p>
+    <w:p>
+      <w:pPr>
+        <w:pStyle w:val="ListParagraph"/>
+        <w:ind w:left="1080"/>
+      </w:pPr>
+      <w:r>
+        <w:tab/>
+      </w:r>
+      <w:r>
+        <w:tab/>
+      </w:r>
+      <w:r>
+        <w:tab/>
+        <w:t>}</w:t>
+      </w:r>
+    </w:p>
+    <w:p>
+      <w:pPr>
+        <w:pStyle w:val="ListParagraph"/>
+        <w:ind w:left="1080"/>
+      </w:pPr>
+      <w:r>
+        <w:tab/>
+      </w:r>
+      <w:r>
+        <w:tab/>
+      </w:r>
+      <w:r>
+        <w:tab/>
+      </w:r>
+      <w:r>
+        <w:tab/>
+        <w:t>]</w:t>
+      </w:r>
+    </w:p>
+    <w:p>
+      <w:pPr>
+        <w:pStyle w:val="ListParagraph"/>
+        <w:ind w:left="1080"/>
+      </w:pPr>
+      <w:r>
+        <w:tab/>
+      </w:r>
+      <w:r>
+        <w:tab/>
+        <w:t xml:space="preserve">   }</w:t>
+      </w:r>
+    </w:p>
+    <w:p>
+      <w:pPr>
+        <w:pStyle w:val="ListParagraph"/>
+        <w:ind w:left="1080"/>
+      </w:pPr>
+      <w:r>
+        <w:lastRenderedPageBreak/>
+        <w:t>}</w:t>
+      </w:r>
+    </w:p>
+    <w:p>
+      <w:pPr>
+        <w:pStyle w:val="ListParagraph"/>
+        <w:numPr>
+          <w:ilvl w:val="0"/>
+          <w:numId w:val="3"/>
+        </w:numPr>
+      </w:pPr>
+      <w:proofErr w:type="spellStart"/>
+      <w:r>
+        <w:t>Không</w:t>
+      </w:r>
+      <w:proofErr w:type="spellEnd"/>
+      <w:r>
+        <w:t xml:space="preserve"> </w:t>
+      </w:r>
+      <w:proofErr w:type="spellStart"/>
+      <w:r>
+        <w:t>có</w:t>
+      </w:r>
+      <w:proofErr w:type="spellEnd"/>
+      <w:r>
+        <w:t xml:space="preserve"> product </w:t>
+      </w:r>
+      <w:proofErr w:type="spellStart"/>
+      <w:r>
+        <w:t>nào</w:t>
+      </w:r>
+      <w:proofErr w:type="spellEnd"/>
+      <w:r>
+        <w:t xml:space="preserve"> match </w:t>
+      </w:r>
+      <w:proofErr w:type="spellStart"/>
+      <w:r>
+        <w:t>thì</w:t>
+      </w:r>
+      <w:proofErr w:type="spellEnd"/>
+      <w:r>
+        <w:t xml:space="preserve"> content </w:t>
+      </w:r>
+      <w:proofErr w:type="gramStart"/>
+      <w:r>
+        <w:t xml:space="preserve">null </w:t>
+      </w:r>
+      <w:r>
+        <w:t>,</w:t>
+      </w:r>
+      <w:proofErr w:type="gramEnd"/>
+      <w:r>
+        <w:t xml:space="preserve"> code </w:t>
+      </w:r>
+      <w:proofErr w:type="spellStart"/>
+      <w:r>
+        <w:t>vẫn</w:t>
+      </w:r>
+      <w:proofErr w:type="spellEnd"/>
+      <w:r>
+        <w:t xml:space="preserve"> success</w:t>
+      </w:r>
+    </w:p>
+    <w:p/>
+    <w:p>
+      <w:pPr>
+        <w:pStyle w:val="ListParagraph"/>
+        <w:numPr>
+          <w:ilvl w:val="0"/>
+          <w:numId w:val="9"/>
+        </w:numPr>
+        <w:rPr>
+          <w:b/>
+          <w:bCs/>
+        </w:rPr>
+      </w:pPr>
+      <w:bookmarkStart w:id="0" w:name="_GoBack"/>
+      <w:r>
+        <w:rPr>
+          <w:b/>
+          <w:bCs/>
+        </w:rPr>
+        <w:t>Get all product (GET)</w:t>
+      </w:r>
+    </w:p>
+    <w:bookmarkEnd w:id="0"/>
+    <w:p>
+      <w:pPr>
+        <w:pStyle w:val="ListParagraph"/>
+        <w:numPr>
+          <w:ilvl w:val="1"/>
+          <w:numId w:val="9"/>
+        </w:numPr>
+      </w:pPr>
+      <w:r>
+        <w:t>Request:</w:t>
+      </w:r>
+    </w:p>
+    <w:p>
+      <w:pPr>
+        <w:pStyle w:val="ListParagraph"/>
+        <w:numPr>
+          <w:ilvl w:val="1"/>
+          <w:numId w:val="9"/>
+        </w:numPr>
+      </w:pPr>
+      <w:r>
+        <w:t>Response:</w:t>
+      </w:r>
+    </w:p>
+    <w:p>
+      <w:pPr>
+        <w:pStyle w:val="ListParagraph"/>
+        <w:numPr>
+          <w:ilvl w:val="0"/>
+          <w:numId w:val="3"/>
+        </w:numPr>
+      </w:pPr>
+      <w:r>
+        <w:t xml:space="preserve">Success: </w:t>
+      </w:r>
+    </w:p>
+    <w:p>
+      <w:pPr>
+        <w:pStyle w:val="ListParagraph"/>
+        <w:ind w:left="1080"/>
+      </w:pPr>
+      <w:r>
+        <w:t>{</w:t>
+      </w:r>
+    </w:p>
+    <w:p>
+      <w:pPr>
+        <w:pStyle w:val="ListParagraph"/>
+        <w:ind w:left="1080"/>
+      </w:pPr>
+      <w:r>
+        <w:t>“code</w:t>
+      </w:r>
+      <w:proofErr w:type="gramStart"/>
+      <w:r>
+        <w:t>” :</w:t>
+      </w:r>
+      <w:proofErr w:type="gramEnd"/>
+      <w:r>
+        <w:t xml:space="preserve"> CODE.SUCCESS,</w:t>
+      </w:r>
+    </w:p>
+    <w:p>
+      <w:pPr>
+        <w:pStyle w:val="ListParagraph"/>
+        <w:ind w:left="1080"/>
+      </w:pPr>
+      <w:r>
+        <w:t>“message</w:t>
+      </w:r>
+      <w:proofErr w:type="gramStart"/>
+      <w:r>
+        <w:t>” :</w:t>
+      </w:r>
+      <w:proofErr w:type="gramEnd"/>
+      <w:r>
+        <w:t xml:space="preserve"> MESSAGE.SUCCESS,</w:t>
+      </w:r>
+    </w:p>
+    <w:p>
+      <w:pPr>
+        <w:pStyle w:val="ListParagraph"/>
+        <w:ind w:left="1080"/>
+      </w:pPr>
+      <w:r>
+        <w:t>“content</w:t>
+      </w:r>
+      <w:proofErr w:type="gramStart"/>
+      <w:r>
+        <w:t>” :</w:t>
+      </w:r>
+      <w:proofErr w:type="gramEnd"/>
+      <w:r>
+        <w:t xml:space="preserve"> “{</w:t>
+      </w:r>
+    </w:p>
+    <w:p>
+      <w:pPr>
+        <w:pStyle w:val="ListParagraph"/>
+        <w:ind w:left="1080"/>
+      </w:pPr>
+      <w:r>
+        <w:tab/>
+      </w:r>
+      <w:r>
+        <w:tab/>
+        <w:t xml:space="preserve">   “</w:t>
+      </w:r>
+      <w:proofErr w:type="spellStart"/>
+      <w:r>
+        <w:t>listProduct</w:t>
+      </w:r>
+      <w:proofErr w:type="spellEnd"/>
+      <w:r>
+        <w:t>”: [</w:t>
+      </w:r>
+    </w:p>
+    <w:p>
+      <w:pPr>
+        <w:pStyle w:val="ListParagraph"/>
+        <w:ind w:left="1080"/>
+      </w:pPr>
+      <w:r>
+        <w:tab/>
+      </w:r>
+      <w:r>
+        <w:tab/>
+      </w:r>
+      <w:r>
+        <w:tab/>
+        <w:t>{</w:t>
+      </w:r>
+    </w:p>
+    <w:p>
+      <w:pPr>
+        <w:pStyle w:val="ListParagraph"/>
+        <w:ind w:left="1080"/>
+      </w:pPr>
+      <w:r>
+        <w:tab/>
+      </w:r>
+      <w:r>
+        <w:tab/>
+      </w:r>
+      <w:r>
+        <w:tab/>
+      </w:r>
+      <w:r>
+        <w:tab/>
+        <w:t>“id</w:t>
+      </w:r>
+      <w:proofErr w:type="gramStart"/>
+      <w:r>
+        <w:t>” :</w:t>
+      </w:r>
+      <w:proofErr w:type="gramEnd"/>
+      <w:r>
+        <w:t xml:space="preserve"> “xyz456”,</w:t>
+      </w:r>
+    </w:p>
+    <w:p>
+      <w:pPr>
+        <w:pStyle w:val="ListParagraph"/>
+        <w:ind w:left="1080"/>
+      </w:pPr>
+      <w:r>
+        <w:tab/>
+      </w:r>
+      <w:r>
+        <w:tab/>
+      </w:r>
+      <w:r>
+        <w:tab/>
+      </w:r>
+      <w:r>
+        <w:tab/>
+        <w:t>“name”: “PUBG”,</w:t>
+      </w:r>
+    </w:p>
+    <w:p>
+      <w:pPr>
+        <w:pStyle w:val="ListParagraph"/>
+        <w:ind w:left="1080"/>
+      </w:pPr>
+      <w:r>
+        <w:tab/>
+      </w:r>
+      <w:r>
+        <w:tab/>
+      </w:r>
+      <w:r>
+        <w:tab/>
+      </w:r>
+      <w:r>
+        <w:tab/>
+        <w:t>“price</w:t>
+      </w:r>
+      <w:proofErr w:type="gramStart"/>
+      <w:r>
+        <w:t>” :</w:t>
+      </w:r>
+      <w:proofErr w:type="gramEnd"/>
+      <w:r>
+        <w:t xml:space="preserve"> 150000,</w:t>
+      </w:r>
+    </w:p>
+    <w:p>
+      <w:pPr>
+        <w:pStyle w:val="ListParagraph"/>
+        <w:ind w:left="1080"/>
+      </w:pPr>
+      <w:r>
+        <w:tab/>
+      </w:r>
+      <w:r>
+        <w:tab/>
+      </w:r>
+      <w:r>
+        <w:tab/>
+      </w:r>
+      <w:r>
+        <w:tab/>
+        <w:t>“des</w:t>
+      </w:r>
+      <w:proofErr w:type="gramStart"/>
+      <w:r>
+        <w:t>” :</w:t>
+      </w:r>
+      <w:proofErr w:type="gramEnd"/>
+      <w:r>
+        <w:t xml:space="preserve"> “Game of the year”,</w:t>
+      </w:r>
+    </w:p>
+    <w:p>
+      <w:pPr>
+        <w:pStyle w:val="ListParagraph"/>
+        <w:ind w:left="1080"/>
+      </w:pPr>
+      <w:r>
+        <w:tab/>
+      </w:r>
+      <w:r>
+        <w:tab/>
+      </w:r>
+      <w:r>
+        <w:tab/>
+      </w:r>
+      <w:r>
+        <w:tab/>
+        <w:t>“image”: “456”,</w:t>
+      </w:r>
+    </w:p>
+    <w:p>
+      <w:pPr>
+        <w:pStyle w:val="ListParagraph"/>
+        <w:ind w:left="1080"/>
+      </w:pPr>
+      <w:r>
+        <w:tab/>
+      </w:r>
+      <w:r>
+        <w:tab/>
+      </w:r>
+      <w:r>
+        <w:tab/>
+      </w:r>
+      <w:r>
+        <w:tab/>
+        <w:t>“category”: “steam”</w:t>
+      </w:r>
+    </w:p>
+    <w:p>
+      <w:pPr>
+        <w:pStyle w:val="ListParagraph"/>
+        <w:ind w:left="1080"/>
+      </w:pPr>
+      <w:r>
+        <w:tab/>
+      </w:r>
+      <w:r>
+        <w:tab/>
+      </w:r>
+      <w:r>
+        <w:tab/>
+        <w:t>},</w:t>
+      </w:r>
+    </w:p>
+    <w:p>
+      <w:pPr>
+        <w:pStyle w:val="ListParagraph"/>
+        <w:ind w:left="1080"/>
+      </w:pPr>
+      <w:r>
+        <w:tab/>
+      </w:r>
+      <w:r>
+        <w:tab/>
+      </w:r>
+      <w:r>
+        <w:tab/>
+        <w:t>{</w:t>
+      </w:r>
+    </w:p>
+    <w:p>
+      <w:pPr>
+        <w:pStyle w:val="ListParagraph"/>
+        <w:ind w:left="1080"/>
+      </w:pPr>
+      <w:r>
+        <w:tab/>
+      </w:r>
+      <w:r>
+        <w:tab/>
+      </w:r>
+      <w:r>
+        <w:tab/>
+      </w:r>
+      <w:r>
+        <w:tab/>
+        <w:t>“id</w:t>
+      </w:r>
+      <w:proofErr w:type="gramStart"/>
+      <w:r>
+        <w:t>” :</w:t>
+      </w:r>
+      <w:proofErr w:type="gramEnd"/>
+      <w:r>
+        <w:t xml:space="preserve"> “xyz457”,</w:t>
+      </w:r>
+    </w:p>
+    <w:p>
+      <w:pPr>
+        <w:pStyle w:val="ListParagraph"/>
+        <w:ind w:left="1080"/>
+      </w:pPr>
+      <w:r>
+        <w:tab/>
+      </w:r>
+      <w:r>
+        <w:tab/>
+      </w:r>
+      <w:r>
+        <w:tab/>
+      </w:r>
+      <w:r>
+        <w:tab/>
+        <w:t>“name”: “CSGO”,</w:t>
+      </w:r>
+    </w:p>
+    <w:p>
+      <w:pPr>
+        <w:pStyle w:val="ListParagraph"/>
+        <w:ind w:left="1080"/>
+      </w:pPr>
+      <w:r>
+        <w:tab/>
+      </w:r>
+      <w:r>
+        <w:tab/>
+      </w:r>
+      <w:r>
+        <w:tab/>
+      </w:r>
+      <w:r>
+        <w:tab/>
+        <w:t>“price</w:t>
+      </w:r>
+      <w:proofErr w:type="gramStart"/>
+      <w:r>
+        <w:t>” :</w:t>
+      </w:r>
+      <w:proofErr w:type="gramEnd"/>
+      <w:r>
+        <w:t xml:space="preserve"> 160000,</w:t>
+      </w:r>
+    </w:p>
+    <w:p>
+      <w:pPr>
+        <w:pStyle w:val="ListParagraph"/>
+        <w:ind w:left="1080"/>
+      </w:pPr>
+      <w:r>
+        <w:tab/>
+      </w:r>
+      <w:r>
+        <w:tab/>
+      </w:r>
+      <w:r>
+        <w:tab/>
+      </w:r>
+      <w:r>
+        <w:tab/>
+        <w:t>“des</w:t>
+      </w:r>
+      <w:proofErr w:type="gramStart"/>
+      <w:r>
+        <w:t>” :</w:t>
+      </w:r>
+      <w:proofErr w:type="gramEnd"/>
+      <w:r>
+        <w:t xml:space="preserve"> “Game of the year”,</w:t>
+      </w:r>
+    </w:p>
+    <w:p>
+      <w:pPr>
+        <w:pStyle w:val="ListParagraph"/>
+        <w:ind w:left="1080"/>
+      </w:pPr>
+      <w:r>
+        <w:tab/>
+      </w:r>
+      <w:r>
+        <w:tab/>
+      </w:r>
+      <w:r>
+        <w:tab/>
+      </w:r>
+      <w:r>
+        <w:tab/>
+        <w:t>“image”: “457”,</w:t>
+      </w:r>
+    </w:p>
+    <w:p>
+      <w:pPr>
+        <w:pStyle w:val="ListParagraph"/>
+        <w:ind w:left="1080"/>
+      </w:pPr>
+      <w:r>
+        <w:tab/>
+      </w:r>
+      <w:r>
+        <w:tab/>
+      </w:r>
+      <w:r>
+        <w:tab/>
+      </w:r>
+      <w:r>
+        <w:tab/>
+        <w:t>“category”: “steam”</w:t>
+      </w:r>
+    </w:p>
+    <w:p>
+      <w:pPr>
+        <w:pStyle w:val="ListParagraph"/>
+        <w:ind w:left="1080"/>
+      </w:pPr>
+      <w:r>
+        <w:tab/>
+      </w:r>
+      <w:r>
+        <w:tab/>
+      </w:r>
+      <w:r>
+        <w:tab/>
+        <w:t>}</w:t>
+      </w:r>
+    </w:p>
+    <w:p>
+      <w:pPr>
+        <w:pStyle w:val="ListParagraph"/>
+        <w:ind w:left="1080"/>
+      </w:pPr>
+      <w:r>
+        <w:tab/>
+      </w:r>
+      <w:r>
+        <w:tab/>
+      </w:r>
+      <w:r>
+        <w:tab/>
+      </w:r>
+      <w:r>
+        <w:tab/>
+        <w:t>]</w:t>
+      </w:r>
+    </w:p>
+    <w:p>
+      <w:pPr>
+        <w:pStyle w:val="ListParagraph"/>
+        <w:ind w:left="1080"/>
+      </w:pPr>
+      <w:r>
+        <w:tab/>
+      </w:r>
+      <w:r>
+        <w:tab/>
+        <w:t xml:space="preserve">   }</w:t>
+      </w:r>
+    </w:p>
+    <w:p>
+      <w:pPr>
+        <w:pStyle w:val="ListParagraph"/>
+        <w:ind w:left="1080"/>
+      </w:pPr>
+      <w:r>
+        <w:t>}</w:t>
+      </w:r>
+    </w:p>
+    <w:p/>
+    <w:p>
+      <w:pPr>
+        <w:pStyle w:val="ListParagraph"/>
+        <w:ind w:left="1080"/>
+      </w:pPr>
+    </w:p>
+    <w:p>
+      <w:pPr>
+        <w:pStyle w:val="ListParagraph"/>
+        <w:ind w:left="1080"/>
+      </w:pPr>
     </w:p>
     <w:p>
       <w:pPr>
@@ -2297,7 +3415,7 @@
         <w:pStyle w:val="ListParagraph"/>
         <w:numPr>
           <w:ilvl w:val="0"/>
-          <w:numId w:val="3"/>
+          <w:numId w:val="9"/>
         </w:numPr>
       </w:pPr>
       <w:r>
@@ -2356,7 +3474,7 @@
         <w:pStyle w:val="ListParagraph"/>
         <w:numPr>
           <w:ilvl w:val="0"/>
-          <w:numId w:val="3"/>
+          <w:numId w:val="9"/>
         </w:numPr>
       </w:pPr>
       <w:r>
@@ -2418,6 +3536,7 @@
         <w:ind w:left="1080"/>
       </w:pPr>
       <w:r>
+        <w:lastRenderedPageBreak/>
         <w:t>“content</w:t>
       </w:r>
       <w:proofErr w:type="gramStart"/>
@@ -2804,7 +3923,6 @@
         <w:ind w:left="1080"/>
       </w:pPr>
       <w:r>
-        <w:lastRenderedPageBreak/>
         <w:tab/>
       </w:r>
       <w:r>
@@ -2880,7 +3998,7 @@
         <w:pStyle w:val="ListParagraph"/>
         <w:numPr>
           <w:ilvl w:val="0"/>
-          <w:numId w:val="3"/>
+          <w:numId w:val="9"/>
         </w:numPr>
       </w:pPr>
       <w:proofErr w:type="spellStart"/>
@@ -2973,7 +4091,6 @@
           <w:bCs/>
         </w:rPr>
       </w:pPr>
-      <w:bookmarkStart w:id="0" w:name="_GoBack"/>
       <w:r>
         <w:rPr>
           <w:b/>
@@ -2982,7 +4099,6 @@
         <w:t>Update product in cart (POST)</w:t>
       </w:r>
     </w:p>
-    <w:bookmarkEnd w:id="0"/>
     <w:p>
       <w:pPr>
         <w:pStyle w:val="ListParagraph"/>
@@ -3000,7 +4116,7 @@
         <w:pStyle w:val="ListParagraph"/>
         <w:numPr>
           <w:ilvl w:val="0"/>
-          <w:numId w:val="3"/>
+          <w:numId w:val="9"/>
         </w:numPr>
       </w:pPr>
       <w:r>
@@ -3030,10 +4146,7 @@
       </w:r>
       <w:proofErr w:type="spellEnd"/>
       <w:r>
-        <w:t>”: “idabc123”</w:t>
-      </w:r>
-      <w:r>
-        <w:t>,</w:t>
+        <w:t>”: “idabc123”,</w:t>
       </w:r>
     </w:p>
     <w:p>
@@ -3167,13 +4280,7 @@
       </w:r>
       <w:proofErr w:type="gramEnd"/>
       <w:r>
-        <w:t xml:space="preserve"> “</w:t>
-      </w:r>
-      <w:r>
-        <w:t>remove</w:t>
-      </w:r>
-      <w:r>
-        <w:t>”</w:t>
+        <w:t xml:space="preserve"> “remove”</w:t>
       </w:r>
     </w:p>
     <w:p>
@@ -3208,10 +4315,11 @@
         <w:pStyle w:val="ListParagraph"/>
         <w:numPr>
           <w:ilvl w:val="0"/>
-          <w:numId w:val="3"/>
+          <w:numId w:val="9"/>
         </w:numPr>
       </w:pPr>
       <w:r>
+        <w:lastRenderedPageBreak/>
         <w:t>Success</w:t>
       </w:r>
     </w:p>
@@ -3268,10 +4376,7 @@
       </w:r>
       <w:proofErr w:type="gramStart"/>
       <w:r>
-        <w:t xml:space="preserve">” </w:t>
-      </w:r>
-      <w:r>
-        <w:t>:</w:t>
+        <w:t>” :</w:t>
       </w:r>
       <w:proofErr w:type="gramEnd"/>
       <w:r>
@@ -3292,7 +4397,7 @@
         <w:pStyle w:val="ListParagraph"/>
         <w:numPr>
           <w:ilvl w:val="0"/>
-          <w:numId w:val="3"/>
+          <w:numId w:val="9"/>
         </w:numPr>
       </w:pPr>
       <w:proofErr w:type="spellStart"/>
@@ -3378,7 +4483,7 @@
         <w:pStyle w:val="ListParagraph"/>
         <w:numPr>
           <w:ilvl w:val="0"/>
-          <w:numId w:val="3"/>
+          <w:numId w:val="9"/>
         </w:numPr>
       </w:pPr>
       <w:proofErr w:type="spellStart"/>
@@ -3430,10 +4535,7 @@
       </w:r>
       <w:proofErr w:type="gramEnd"/>
       <w:r>
-        <w:t xml:space="preserve"> MESSAGE.DATA_NOTFOUND_</w:t>
-      </w:r>
-      <w:r>
-        <w:t>PRODUCTID</w:t>
+        <w:t xml:space="preserve"> MESSAGE.DATA_NOTFOUND_PRODUCTID</w:t>
       </w:r>
     </w:p>
     <w:p>
@@ -3467,74 +4569,882 @@
         <w:pStyle w:val="ListParagraph"/>
         <w:numPr>
           <w:ilvl w:val="0"/>
-          <w:numId w:val="3"/>
+          <w:numId w:val="9"/>
         </w:numPr>
       </w:pPr>
       <w:r>
+        <w:t>Product is not in cart to be removed</w:t>
+      </w:r>
+      <w:r>
+        <w:t xml:space="preserve"> (</w:t>
+      </w:r>
+      <w:proofErr w:type="spellStart"/>
+      <w:r>
+        <w:t>Không</w:t>
+      </w:r>
+      <w:proofErr w:type="spellEnd"/>
+      <w:r>
+        <w:t xml:space="preserve"> </w:t>
+      </w:r>
+      <w:proofErr w:type="spellStart"/>
+      <w:r>
+        <w:t>có</w:t>
+      </w:r>
+      <w:proofErr w:type="spellEnd"/>
+      <w:r>
+        <w:t xml:space="preserve"> </w:t>
+      </w:r>
+      <w:proofErr w:type="spellStart"/>
+      <w:r>
+        <w:t>sp</w:t>
+      </w:r>
+      <w:proofErr w:type="spellEnd"/>
+      <w:r>
+        <w:t xml:space="preserve"> </w:t>
+      </w:r>
+      <w:proofErr w:type="spellStart"/>
+      <w:r>
+        <w:t>trong</w:t>
+      </w:r>
+      <w:proofErr w:type="spellEnd"/>
+      <w:r>
+        <w:t xml:space="preserve"> cart</w:t>
+      </w:r>
+      <w:r>
+        <w:t xml:space="preserve"> </w:t>
+      </w:r>
+      <w:proofErr w:type="spellStart"/>
+      <w:r>
+        <w:t>nhưng</w:t>
+      </w:r>
+      <w:proofErr w:type="spellEnd"/>
+      <w:r>
+        <w:t xml:space="preserve"> </w:t>
+      </w:r>
+      <w:proofErr w:type="spellStart"/>
+      <w:r>
+        <w:t>gửi</w:t>
+      </w:r>
+      <w:proofErr w:type="spellEnd"/>
+      <w:r>
+        <w:t xml:space="preserve"> </w:t>
+      </w:r>
+      <w:proofErr w:type="spellStart"/>
+      <w:r>
+        <w:t>lệnh</w:t>
+      </w:r>
+      <w:proofErr w:type="spellEnd"/>
+      <w:r>
+        <w:t xml:space="preserve"> remove)</w:t>
+      </w:r>
+    </w:p>
+    <w:p>
+      <w:pPr>
+        <w:pStyle w:val="ListParagraph"/>
+        <w:ind w:left="1080"/>
+      </w:pPr>
+      <w:r>
+        <w:t>{</w:t>
+      </w:r>
+    </w:p>
+    <w:p>
+      <w:pPr>
+        <w:pStyle w:val="ListParagraph"/>
+        <w:ind w:left="1080"/>
+      </w:pPr>
+      <w:r>
+        <w:t>“code</w:t>
+      </w:r>
+      <w:proofErr w:type="gramStart"/>
+      <w:r>
+        <w:t>” :</w:t>
+      </w:r>
+      <w:proofErr w:type="gramEnd"/>
+      <w:r>
+        <w:t xml:space="preserve"> CODE.DATA_NOTFOUND,</w:t>
+      </w:r>
+    </w:p>
+    <w:p>
+      <w:pPr>
+        <w:pStyle w:val="ListParagraph"/>
+        <w:ind w:left="1080"/>
+      </w:pPr>
+      <w:r>
+        <w:t>“message</w:t>
+      </w:r>
+      <w:proofErr w:type="gramStart"/>
+      <w:r>
+        <w:t>” :</w:t>
+      </w:r>
+      <w:proofErr w:type="gramEnd"/>
+      <w:r>
+        <w:t xml:space="preserve"> MESSAGE.DATA_NOTFOUND_P</w:t>
+      </w:r>
+      <w:r>
+        <w:t>PRODUCTINCART</w:t>
+      </w:r>
+    </w:p>
+    <w:p>
+      <w:pPr>
+        <w:pStyle w:val="ListParagraph"/>
+        <w:ind w:left="1080"/>
+      </w:pPr>
+      <w:r>
+        <w:t>“content</w:t>
+      </w:r>
+      <w:proofErr w:type="gramStart"/>
+      <w:r>
+        <w:t>” :</w:t>
+      </w:r>
+      <w:proofErr w:type="gramEnd"/>
+      <w:r>
+        <w:t xml:space="preserve"> null</w:t>
+      </w:r>
+    </w:p>
+    <w:p>
+      <w:pPr>
+        <w:pStyle w:val="ListParagraph"/>
+        <w:ind w:left="1080"/>
+      </w:pPr>
+      <w:r>
+        <w:t>}</w:t>
+      </w:r>
+    </w:p>
+    <w:p>
+      <w:pPr>
+        <w:pStyle w:val="ListParagraph"/>
+        <w:ind w:left="1080"/>
+      </w:pPr>
+    </w:p>
+    <w:p>
+      <w:pPr>
+        <w:pStyle w:val="ListParagraph"/>
+        <w:numPr>
+          <w:ilvl w:val="0"/>
+          <w:numId w:val="8"/>
+        </w:numPr>
+        <w:rPr>
+          <w:b/>
+          <w:bCs/>
+          <w:sz w:val="32"/>
+          <w:szCs w:val="32"/>
+        </w:rPr>
+      </w:pPr>
+      <w:r>
+        <w:rPr>
+          <w:b/>
+          <w:bCs/>
+          <w:sz w:val="32"/>
+          <w:szCs w:val="32"/>
+        </w:rPr>
+        <w:t>Payment:</w:t>
+      </w:r>
+    </w:p>
+    <w:p>
+      <w:pPr>
+        <w:pStyle w:val="ListParagraph"/>
+        <w:numPr>
+          <w:ilvl w:val="0"/>
+          <w:numId w:val="13"/>
+        </w:numPr>
+        <w:rPr>
+          <w:b/>
+          <w:bCs/>
+        </w:rPr>
+      </w:pPr>
+      <w:proofErr w:type="spellStart"/>
+      <w:r>
+        <w:rPr>
+          <w:b/>
+          <w:bCs/>
+        </w:rPr>
+        <w:t>Checkout</w:t>
+      </w:r>
+      <w:r>
+        <w:rPr>
+          <w:b/>
+          <w:bCs/>
+        </w:rPr>
+        <w:t>_with_new_info</w:t>
+      </w:r>
+      <w:proofErr w:type="spellEnd"/>
+      <w:r>
+        <w:rPr>
+          <w:b/>
+          <w:bCs/>
+        </w:rPr>
+        <w:t xml:space="preserve"> </w:t>
+      </w:r>
+      <w:r>
+        <w:rPr>
+          <w:b/>
+          <w:bCs/>
+        </w:rPr>
+        <w:t>(POST)</w:t>
+      </w:r>
+    </w:p>
+    <w:p>
+      <w:pPr>
+        <w:pStyle w:val="ListParagraph"/>
+        <w:numPr>
+          <w:ilvl w:val="1"/>
+          <w:numId w:val="13"/>
+        </w:numPr>
+      </w:pPr>
+      <w:r>
+        <w:t>Request:</w:t>
+      </w:r>
+    </w:p>
+    <w:p>
+      <w:pPr>
+        <w:pStyle w:val="ListParagraph"/>
+        <w:numPr>
+          <w:ilvl w:val="0"/>
+          <w:numId w:val="9"/>
+        </w:numPr>
+      </w:pPr>
+      <w:r>
+        <w:t>Request body:</w:t>
+      </w:r>
+    </w:p>
+    <w:p>
+      <w:pPr>
+        <w:pStyle w:val="ListParagraph"/>
+        <w:ind w:left="1080"/>
+      </w:pPr>
+      <w:r>
+        <w:t>{</w:t>
+      </w:r>
+    </w:p>
+    <w:p>
+      <w:pPr>
+        <w:pStyle w:val="ListParagraph"/>
+        <w:ind w:left="1080"/>
+      </w:pPr>
+      <w:r>
+        <w:t>“type”:”0,</w:t>
+      </w:r>
+    </w:p>
+    <w:p>
+      <w:pPr>
+        <w:pStyle w:val="ListParagraph"/>
+        <w:ind w:left="1080"/>
+      </w:pPr>
+      <w:r>
+        <w:t>“</w:t>
+      </w:r>
+      <w:proofErr w:type="spellStart"/>
+      <w:r>
+        <w:t>userID</w:t>
+      </w:r>
+      <w:proofErr w:type="spellEnd"/>
+      <w:r>
+        <w:t>”: “idabc123”</w:t>
+      </w:r>
+      <w:r>
+        <w:t>,</w:t>
+      </w:r>
+    </w:p>
+    <w:p>
+      <w:pPr>
+        <w:pStyle w:val="ListParagraph"/>
+        <w:ind w:left="1080"/>
+      </w:pPr>
+      <w:r>
+        <w:t>“name”: “</w:t>
+      </w:r>
+      <w:proofErr w:type="spellStart"/>
+      <w:r>
+        <w:t>nguoinhanhang</w:t>
+      </w:r>
+      <w:proofErr w:type="spellEnd"/>
+      <w:r>
+        <w:t>”,</w:t>
+      </w:r>
+    </w:p>
+    <w:p>
+      <w:pPr>
+        <w:pStyle w:val="ListParagraph"/>
+        <w:ind w:left="1080"/>
+      </w:pPr>
+      <w:r>
+        <w:t>“address”</w:t>
+      </w:r>
+      <w:proofErr w:type="gramStart"/>
+      <w:r>
+        <w:t>:”</w:t>
+      </w:r>
+      <w:proofErr w:type="spellStart"/>
+      <w:r>
+        <w:t>Diachinhanhang</w:t>
+      </w:r>
+      <w:proofErr w:type="spellEnd"/>
+      <w:proofErr w:type="gramEnd"/>
+      <w:r>
+        <w:t>”,</w:t>
+      </w:r>
+    </w:p>
+    <w:p>
+      <w:pPr>
+        <w:pStyle w:val="ListParagraph"/>
+        <w:ind w:left="1080"/>
+      </w:pPr>
+      <w:r>
+        <w:t>“email</w:t>
+      </w:r>
+      <w:proofErr w:type="gramStart"/>
+      <w:r>
+        <w:t>” :</w:t>
+      </w:r>
+      <w:proofErr w:type="gramEnd"/>
+      <w:r>
+        <w:t xml:space="preserve"> “</w:t>
+      </w:r>
+      <w:hyperlink r:id="rId5" w:history="1">
+        <w:r>
+          <w:rPr>
+            <w:rStyle w:val="Hyperlink"/>
+          </w:rPr>
+          <w:t>emailnguoinhan@gmail.com</w:t>
+        </w:r>
+      </w:hyperlink>
+      <w:r>
+        <w:t>”,</w:t>
+      </w:r>
+    </w:p>
+    <w:p>
+      <w:pPr>
+        <w:pStyle w:val="ListParagraph"/>
+        <w:ind w:left="1080"/>
+      </w:pPr>
+      <w:r>
+        <w:t>“</w:t>
+      </w:r>
+      <w:proofErr w:type="spellStart"/>
+      <w:r>
+        <w:t>idsteam</w:t>
+      </w:r>
+      <w:proofErr w:type="spellEnd"/>
+      <w:r>
+        <w:t>”: “</w:t>
+      </w:r>
+      <w:proofErr w:type="spellStart"/>
+      <w:r>
+        <w:t>dsteamnguoinhan</w:t>
+      </w:r>
+      <w:proofErr w:type="spellEnd"/>
+      <w:r>
+        <w:t>”,</w:t>
+      </w:r>
+    </w:p>
+    <w:p>
+      <w:pPr>
+        <w:pStyle w:val="ListParagraph"/>
+        <w:ind w:left="1080"/>
+      </w:pPr>
+      <w:r>
+        <w:t>“note”: “</w:t>
+      </w:r>
+      <w:proofErr w:type="spellStart"/>
+      <w:proofErr w:type="gramStart"/>
+      <w:r>
+        <w:t>giaohanggiohanhchinh</w:t>
+      </w:r>
+      <w:proofErr w:type="spellEnd"/>
+      <w:r>
+        <w:t>”  /</w:t>
+      </w:r>
+      <w:proofErr w:type="gramEnd"/>
+      <w:r>
+        <w:t>/ allow null</w:t>
+      </w:r>
+    </w:p>
+    <w:p>
+      <w:pPr>
+        <w:pStyle w:val="ListParagraph"/>
+        <w:ind w:left="1080"/>
+      </w:pPr>
+      <w:r>
+        <w:t>}</w:t>
+      </w:r>
+    </w:p>
+    <w:p>
+      <w:pPr>
+        <w:pStyle w:val="ListParagraph"/>
+        <w:numPr>
+          <w:ilvl w:val="1"/>
+          <w:numId w:val="13"/>
+        </w:numPr>
+      </w:pPr>
+      <w:r>
+        <w:t>Response:</w:t>
+      </w:r>
+    </w:p>
+    <w:p>
+      <w:pPr>
+        <w:pStyle w:val="ListParagraph"/>
+        <w:numPr>
+          <w:ilvl w:val="0"/>
+          <w:numId w:val="9"/>
+        </w:numPr>
+      </w:pPr>
+      <w:r>
+        <w:t>Success</w:t>
+      </w:r>
+    </w:p>
+    <w:p>
+      <w:pPr>
+        <w:pStyle w:val="ListParagraph"/>
+        <w:ind w:left="1080"/>
+      </w:pPr>
+      <w:r>
+        <w:t>{</w:t>
+      </w:r>
+    </w:p>
+    <w:p>
+      <w:pPr>
+        <w:pStyle w:val="ListParagraph"/>
+        <w:ind w:left="1080"/>
+      </w:pPr>
+      <w:r>
+        <w:t>“code</w:t>
+      </w:r>
+      <w:proofErr w:type="gramStart"/>
+      <w:r>
+        <w:t>” :</w:t>
+      </w:r>
+      <w:proofErr w:type="gramEnd"/>
+      <w:r>
+        <w:t xml:space="preserve"> CODE.SUCCESS,</w:t>
+      </w:r>
+    </w:p>
+    <w:p>
+      <w:pPr>
+        <w:pStyle w:val="ListParagraph"/>
+        <w:ind w:left="1080"/>
+      </w:pPr>
+      <w:r>
+        <w:t>“message</w:t>
+      </w:r>
+      <w:proofErr w:type="gramStart"/>
+      <w:r>
+        <w:t>” :</w:t>
+      </w:r>
+      <w:proofErr w:type="gramEnd"/>
+      <w:r>
+        <w:t xml:space="preserve"> MESSAGE.SUCCESS,</w:t>
+      </w:r>
+    </w:p>
+    <w:p>
+      <w:pPr>
+        <w:pStyle w:val="ListParagraph"/>
+        <w:ind w:left="1080"/>
+      </w:pPr>
+      <w:r>
+        <w:t>“content</w:t>
+      </w:r>
+      <w:proofErr w:type="gramStart"/>
+      <w:r>
+        <w:t>” :</w:t>
+      </w:r>
+      <w:proofErr w:type="gramEnd"/>
+      <w:r>
+        <w:t xml:space="preserve"> null</w:t>
+      </w:r>
+    </w:p>
+    <w:p>
+      <w:pPr>
+        <w:pStyle w:val="ListParagraph"/>
+        <w:ind w:left="1080"/>
+      </w:pPr>
+      <w:r>
+        <w:t>}</w:t>
+      </w:r>
+    </w:p>
+    <w:p>
+      <w:pPr>
+        <w:pStyle w:val="ListParagraph"/>
+        <w:numPr>
+          <w:ilvl w:val="0"/>
+          <w:numId w:val="9"/>
+        </w:numPr>
+      </w:pPr>
+      <w:proofErr w:type="spellStart"/>
+      <w:r>
+        <w:t>UserID</w:t>
+      </w:r>
+      <w:proofErr w:type="spellEnd"/>
+      <w:r>
+        <w:t xml:space="preserve"> not found</w:t>
+      </w:r>
+    </w:p>
+    <w:p>
+      <w:pPr>
+        <w:pStyle w:val="ListParagraph"/>
+        <w:ind w:left="1080"/>
+      </w:pPr>
+      <w:r>
         <w:lastRenderedPageBreak/>
-        <w:t>Product is not in cart to be removed</w:t>
-      </w:r>
-      <w:r>
-        <w:t xml:space="preserve"> (</w:t>
-      </w:r>
+        <w:t>{</w:t>
+      </w:r>
+    </w:p>
+    <w:p>
+      <w:pPr>
+        <w:pStyle w:val="ListParagraph"/>
+        <w:ind w:left="1080"/>
+      </w:pPr>
+      <w:r>
+        <w:t>“code</w:t>
+      </w:r>
+      <w:proofErr w:type="gramStart"/>
+      <w:r>
+        <w:t>” :</w:t>
+      </w:r>
+      <w:proofErr w:type="gramEnd"/>
+      <w:r>
+        <w:t xml:space="preserve"> CODE.DATA_NOTFOUND,</w:t>
+      </w:r>
+    </w:p>
+    <w:p>
+      <w:pPr>
+        <w:pStyle w:val="ListParagraph"/>
+        <w:ind w:left="1080"/>
+      </w:pPr>
+      <w:r>
+        <w:t>“message</w:t>
+      </w:r>
+      <w:proofErr w:type="gramStart"/>
+      <w:r>
+        <w:t>” :</w:t>
+      </w:r>
+      <w:proofErr w:type="gramEnd"/>
+      <w:r>
+        <w:t xml:space="preserve"> MESSAGE.DATA_NOTFOUND_USERID</w:t>
+      </w:r>
+    </w:p>
+    <w:p>
+      <w:pPr>
+        <w:pStyle w:val="ListParagraph"/>
+        <w:ind w:left="1080"/>
+      </w:pPr>
+      <w:r>
+        <w:t>“content</w:t>
+      </w:r>
+      <w:proofErr w:type="gramStart"/>
+      <w:r>
+        <w:t>” :</w:t>
+      </w:r>
+      <w:proofErr w:type="gramEnd"/>
+      <w:r>
+        <w:t xml:space="preserve"> null</w:t>
+      </w:r>
+    </w:p>
+    <w:p>
+      <w:pPr>
+        <w:pStyle w:val="ListParagraph"/>
+        <w:ind w:left="1080"/>
+      </w:pPr>
+      <w:r>
+        <w:t>}</w:t>
+      </w:r>
+    </w:p>
+    <w:p>
+      <w:pPr>
+        <w:pStyle w:val="ListParagraph"/>
+        <w:numPr>
+          <w:ilvl w:val="0"/>
+          <w:numId w:val="9"/>
+        </w:numPr>
+      </w:pPr>
+      <w:r>
+        <w:t>Cart is empty</w:t>
+      </w:r>
+    </w:p>
+    <w:p>
+      <w:pPr>
+        <w:pStyle w:val="ListParagraph"/>
+        <w:ind w:left="1080"/>
+      </w:pPr>
+      <w:r>
+        <w:t>{</w:t>
+      </w:r>
+    </w:p>
+    <w:p>
+      <w:pPr>
+        <w:pStyle w:val="ListParagraph"/>
+        <w:ind w:left="1080"/>
+      </w:pPr>
+      <w:r>
+        <w:t>“code</w:t>
+      </w:r>
+      <w:proofErr w:type="gramStart"/>
+      <w:r>
+        <w:t>” :</w:t>
+      </w:r>
+      <w:proofErr w:type="gramEnd"/>
+      <w:r>
+        <w:t xml:space="preserve"> CODE.DATA_NOTFOUND,</w:t>
+      </w:r>
+    </w:p>
+    <w:p>
+      <w:pPr>
+        <w:pStyle w:val="ListParagraph"/>
+        <w:ind w:left="1080"/>
+      </w:pPr>
+      <w:r>
+        <w:t>“message</w:t>
+      </w:r>
+      <w:proofErr w:type="gramStart"/>
+      <w:r>
+        <w:t>” :</w:t>
+      </w:r>
+      <w:proofErr w:type="gramEnd"/>
+      <w:r>
+        <w:t xml:space="preserve"> MESSAGE.DATA_NOTFOUND_PPRODUCTINCART</w:t>
+      </w:r>
+    </w:p>
+    <w:p>
+      <w:pPr>
+        <w:pStyle w:val="ListParagraph"/>
+        <w:ind w:left="1080"/>
+      </w:pPr>
+      <w:r>
+        <w:t>“content</w:t>
+      </w:r>
+      <w:proofErr w:type="gramStart"/>
+      <w:r>
+        <w:t>” :</w:t>
+      </w:r>
+      <w:proofErr w:type="gramEnd"/>
+      <w:r>
+        <w:t xml:space="preserve"> null</w:t>
+      </w:r>
+    </w:p>
+    <w:p>
+      <w:pPr>
+        <w:pStyle w:val="ListParagraph"/>
+        <w:ind w:left="1080"/>
+      </w:pPr>
+      <w:r>
+        <w:t>}</w:t>
+      </w:r>
+    </w:p>
+    <w:p>
+      <w:pPr>
+        <w:pStyle w:val="ListParagraph"/>
+        <w:ind w:left="1080"/>
+      </w:pPr>
+    </w:p>
+    <w:p>
+      <w:pPr>
+        <w:pStyle w:val="ListParagraph"/>
+        <w:numPr>
+          <w:ilvl w:val="0"/>
+          <w:numId w:val="13"/>
+        </w:numPr>
+        <w:rPr>
+          <w:b/>
+          <w:bCs/>
+        </w:rPr>
+      </w:pPr>
       <w:proofErr w:type="spellStart"/>
       <w:r>
-        <w:t>Không</w:t>
+        <w:rPr>
+          <w:b/>
+          <w:bCs/>
+        </w:rPr>
+        <w:t>Checkout_with_default_info</w:t>
       </w:r>
       <w:proofErr w:type="spellEnd"/>
       <w:r>
-        <w:t xml:space="preserve"> </w:t>
+        <w:rPr>
+          <w:b/>
+          <w:bCs/>
+        </w:rPr>
+        <w:t xml:space="preserve"> (POST)</w:t>
+      </w:r>
+    </w:p>
+    <w:p>
+      <w:pPr>
+        <w:pStyle w:val="ListParagraph"/>
+        <w:numPr>
+          <w:ilvl w:val="1"/>
+          <w:numId w:val="13"/>
+        </w:numPr>
+      </w:pPr>
+      <w:r>
+        <w:t>Request</w:t>
+      </w:r>
+    </w:p>
+    <w:p>
+      <w:pPr>
+        <w:pStyle w:val="ListParagraph"/>
+        <w:numPr>
+          <w:ilvl w:val="0"/>
+          <w:numId w:val="9"/>
+        </w:numPr>
+      </w:pPr>
+      <w:r>
+        <w:t>Request body:</w:t>
+      </w:r>
+    </w:p>
+    <w:p>
+      <w:pPr>
+        <w:ind w:left="720"/>
+      </w:pPr>
+      <w:r>
+        <w:t>{</w:t>
+      </w:r>
+    </w:p>
+    <w:p>
+      <w:pPr>
+        <w:pStyle w:val="ListParagraph"/>
+        <w:ind w:left="1080"/>
+      </w:pPr>
+      <w:r>
+        <w:t>“type”:”</w:t>
+      </w:r>
+      <w:r>
+        <w:t>1</w:t>
+      </w:r>
+      <w:r>
+        <w:t>,</w:t>
+      </w:r>
+    </w:p>
+    <w:p>
+      <w:pPr>
+        <w:pStyle w:val="ListParagraph"/>
+        <w:ind w:left="1080"/>
+      </w:pPr>
+      <w:r>
+        <w:t>“</w:t>
       </w:r>
       <w:proofErr w:type="spellStart"/>
       <w:r>
-        <w:t>có</w:t>
+        <w:t>userID</w:t>
       </w:r>
       <w:proofErr w:type="spellEnd"/>
       <w:r>
-        <w:t xml:space="preserve"> </w:t>
-      </w:r>
+        <w:t>”: “idabc123”</w:t>
+      </w:r>
+    </w:p>
+    <w:p>
+      <w:pPr>
+        <w:pStyle w:val="ListParagraph"/>
+        <w:ind w:left="1080"/>
+      </w:pPr>
+      <w:r>
+        <w:t>}</w:t>
+      </w:r>
+    </w:p>
+    <w:p>
+      <w:pPr>
+        <w:pStyle w:val="ListParagraph"/>
+        <w:ind w:left="1080"/>
+      </w:pPr>
+    </w:p>
+    <w:p>
+      <w:pPr>
+        <w:pStyle w:val="ListParagraph"/>
+        <w:numPr>
+          <w:ilvl w:val="0"/>
+          <w:numId w:val="9"/>
+        </w:numPr>
+      </w:pPr>
+      <w:r>
+        <w:t>Success</w:t>
+      </w:r>
+    </w:p>
+    <w:p>
+      <w:pPr>
+        <w:pStyle w:val="ListParagraph"/>
+        <w:ind w:left="1080"/>
+      </w:pPr>
+      <w:r>
+        <w:t>{</w:t>
+      </w:r>
+    </w:p>
+    <w:p>
+      <w:pPr>
+        <w:pStyle w:val="ListParagraph"/>
+        <w:ind w:left="1080"/>
+      </w:pPr>
+      <w:r>
+        <w:t>“code</w:t>
+      </w:r>
+      <w:proofErr w:type="gramStart"/>
+      <w:r>
+        <w:t>” :</w:t>
+      </w:r>
+      <w:proofErr w:type="gramEnd"/>
+      <w:r>
+        <w:t xml:space="preserve"> CODE.SUCCESS,</w:t>
+      </w:r>
+    </w:p>
+    <w:p>
+      <w:pPr>
+        <w:pStyle w:val="ListParagraph"/>
+        <w:ind w:left="1080"/>
+      </w:pPr>
+      <w:r>
+        <w:t>“message</w:t>
+      </w:r>
+      <w:proofErr w:type="gramStart"/>
+      <w:r>
+        <w:t>” :</w:t>
+      </w:r>
+      <w:proofErr w:type="gramEnd"/>
+      <w:r>
+        <w:t xml:space="preserve"> MESSAGE.SUCCESS,</w:t>
+      </w:r>
+    </w:p>
+    <w:p>
+      <w:pPr>
+        <w:pStyle w:val="ListParagraph"/>
+        <w:ind w:left="1080"/>
+      </w:pPr>
+      <w:r>
+        <w:t>“content</w:t>
+      </w:r>
+      <w:proofErr w:type="gramStart"/>
+      <w:r>
+        <w:t>” :</w:t>
+      </w:r>
+      <w:proofErr w:type="gramEnd"/>
+      <w:r>
+        <w:t xml:space="preserve"> null</w:t>
+      </w:r>
+    </w:p>
+    <w:p>
+      <w:pPr>
+        <w:pStyle w:val="ListParagraph"/>
+        <w:ind w:left="1080"/>
+      </w:pPr>
+      <w:r>
+        <w:t>}</w:t>
+      </w:r>
+    </w:p>
+    <w:p>
+      <w:pPr>
+        <w:pStyle w:val="ListParagraph"/>
+        <w:ind w:left="1080"/>
+      </w:pPr>
+    </w:p>
+    <w:p>
+      <w:pPr>
+        <w:pStyle w:val="ListParagraph"/>
+        <w:numPr>
+          <w:ilvl w:val="0"/>
+          <w:numId w:val="9"/>
+        </w:numPr>
+      </w:pPr>
       <w:proofErr w:type="spellStart"/>
       <w:r>
-        <w:t>sp</w:t>
+        <w:t>UserID</w:t>
       </w:r>
       <w:proofErr w:type="spellEnd"/>
       <w:r>
-        <w:t xml:space="preserve"> </w:t>
-      </w:r>
-      <w:proofErr w:type="spellStart"/>
-      <w:r>
-        <w:t>trong</w:t>
-      </w:r>
-      <w:proofErr w:type="spellEnd"/>
-      <w:r>
-        <w:t xml:space="preserve"> cart</w:t>
-      </w:r>
-      <w:r>
-        <w:t xml:space="preserve"> </w:t>
-      </w:r>
-      <w:proofErr w:type="spellStart"/>
-      <w:r>
-        <w:t>nhưng</w:t>
-      </w:r>
-      <w:proofErr w:type="spellEnd"/>
-      <w:r>
-        <w:t xml:space="preserve"> </w:t>
-      </w:r>
-      <w:proofErr w:type="spellStart"/>
-      <w:r>
-        <w:t>gửi</w:t>
-      </w:r>
-      <w:proofErr w:type="spellEnd"/>
-      <w:r>
-        <w:t xml:space="preserve"> </w:t>
-      </w:r>
-      <w:proofErr w:type="spellStart"/>
-      <w:r>
-        <w:t>lệnh</w:t>
-      </w:r>
-      <w:proofErr w:type="spellEnd"/>
-      <w:r>
-        <w:t xml:space="preserve"> remove)</w:t>
+        <w:t xml:space="preserve"> not found</w:t>
       </w:r>
     </w:p>
     <w:p>
@@ -3577,10 +5487,7 @@
       </w:r>
       <w:proofErr w:type="gramEnd"/>
       <w:r>
-        <w:t xml:space="preserve"> MESSAGE.DATA_NOTFOUND_P</w:t>
-      </w:r>
-      <w:r>
-        <w:t>PRODUCTINCART</w:t>
+        <w:t xml:space="preserve"> MESSAGE.DATA_NOTFOUND_USERID</w:t>
       </w:r>
     </w:p>
     <w:p>
@@ -3609,18 +5516,7 @@
         <w:t>}</w:t>
       </w:r>
     </w:p>
-    <w:p>
-      <w:pPr>
-        <w:pStyle w:val="ListParagraph"/>
-        <w:ind w:left="1080"/>
-      </w:pPr>
-    </w:p>
-    <w:p>
-      <w:pPr>
-        <w:pStyle w:val="ListParagraph"/>
-        <w:ind w:left="1080"/>
-      </w:pPr>
-    </w:p>
+    <w:p/>
     <w:p>
       <w:pPr>
         <w:pStyle w:val="ListParagraph"/>
@@ -3850,6 +5746,127 @@
     </w:lvl>
   </w:abstractNum>
   <w:abstractNum w:abstractNumId="2" w15:restartNumberingAfterBreak="0">
+    <w:nsid w:val="1306040A"/>
+    <w:multiLevelType w:val="multilevel"/>
+    <w:tmpl w:val="4EFA376C"/>
+    <w:lvl w:ilvl="0">
+      <w:start w:val="1"/>
+      <w:numFmt w:val="decimal"/>
+      <w:lvlText w:val="%1."/>
+      <w:lvlJc w:val="left"/>
+      <w:pPr>
+        <w:ind w:left="720" w:hanging="360"/>
+      </w:pPr>
+      <w:rPr>
+        <w:rFonts w:hint="default"/>
+      </w:rPr>
+    </w:lvl>
+    <w:lvl w:ilvl="1">
+      <w:start w:val="1"/>
+      <w:numFmt w:val="decimal"/>
+      <w:isLgl/>
+      <w:lvlText w:val="%1.%2"/>
+      <w:lvlJc w:val="left"/>
+      <w:pPr>
+        <w:ind w:left="720" w:hanging="360"/>
+      </w:pPr>
+      <w:rPr>
+        <w:rFonts w:hint="default"/>
+      </w:rPr>
+    </w:lvl>
+    <w:lvl w:ilvl="2">
+      <w:start w:val="1"/>
+      <w:numFmt w:val="decimal"/>
+      <w:isLgl/>
+      <w:lvlText w:val="%1.%2.%3"/>
+      <w:lvlJc w:val="left"/>
+      <w:pPr>
+        <w:ind w:left="1080" w:hanging="720"/>
+      </w:pPr>
+      <w:rPr>
+        <w:rFonts w:hint="default"/>
+      </w:rPr>
+    </w:lvl>
+    <w:lvl w:ilvl="3">
+      <w:start w:val="1"/>
+      <w:numFmt w:val="decimal"/>
+      <w:isLgl/>
+      <w:lvlText w:val="%1.%2.%3.%4"/>
+      <w:lvlJc w:val="left"/>
+      <w:pPr>
+        <w:ind w:left="1080" w:hanging="720"/>
+      </w:pPr>
+      <w:rPr>
+        <w:rFonts w:hint="default"/>
+      </w:rPr>
+    </w:lvl>
+    <w:lvl w:ilvl="4">
+      <w:start w:val="1"/>
+      <w:numFmt w:val="decimal"/>
+      <w:isLgl/>
+      <w:lvlText w:val="%1.%2.%3.%4.%5"/>
+      <w:lvlJc w:val="left"/>
+      <w:pPr>
+        <w:ind w:left="1440" w:hanging="1080"/>
+      </w:pPr>
+      <w:rPr>
+        <w:rFonts w:hint="default"/>
+      </w:rPr>
+    </w:lvl>
+    <w:lvl w:ilvl="5">
+      <w:start w:val="1"/>
+      <w:numFmt w:val="decimal"/>
+      <w:isLgl/>
+      <w:lvlText w:val="%1.%2.%3.%4.%5.%6"/>
+      <w:lvlJc w:val="left"/>
+      <w:pPr>
+        <w:ind w:left="1440" w:hanging="1080"/>
+      </w:pPr>
+      <w:rPr>
+        <w:rFonts w:hint="default"/>
+      </w:rPr>
+    </w:lvl>
+    <w:lvl w:ilvl="6">
+      <w:start w:val="1"/>
+      <w:numFmt w:val="decimal"/>
+      <w:isLgl/>
+      <w:lvlText w:val="%1.%2.%3.%4.%5.%6.%7"/>
+      <w:lvlJc w:val="left"/>
+      <w:pPr>
+        <w:ind w:left="1800" w:hanging="1440"/>
+      </w:pPr>
+      <w:rPr>
+        <w:rFonts w:hint="default"/>
+      </w:rPr>
+    </w:lvl>
+    <w:lvl w:ilvl="7">
+      <w:start w:val="1"/>
+      <w:numFmt w:val="decimal"/>
+      <w:isLgl/>
+      <w:lvlText w:val="%1.%2.%3.%4.%5.%6.%7.%8"/>
+      <w:lvlJc w:val="left"/>
+      <w:pPr>
+        <w:ind w:left="1800" w:hanging="1440"/>
+      </w:pPr>
+      <w:rPr>
+        <w:rFonts w:hint="default"/>
+      </w:rPr>
+    </w:lvl>
+    <w:lvl w:ilvl="8">
+      <w:start w:val="1"/>
+      <w:numFmt w:val="decimal"/>
+      <w:isLgl/>
+      <w:lvlText w:val="%1.%2.%3.%4.%5.%6.%7.%8.%9"/>
+      <w:lvlJc w:val="left"/>
+      <w:pPr>
+        <w:ind w:left="2160" w:hanging="1800"/>
+      </w:pPr>
+      <w:rPr>
+        <w:rFonts w:hint="default"/>
+      </w:rPr>
+    </w:lvl>
+  </w:abstractNum>
+  <w:abstractNum w:abstractNumId="3" w15:restartNumberingAfterBreak="0">
     <w:nsid w:val="1CFD5280"/>
     <w:multiLevelType w:val="hybridMultilevel"/>
     <w:tmpl w:val="05BEC632"/>
@@ -3962,7 +5979,7 @@
       </w:rPr>
     </w:lvl>
   </w:abstractNum>
-  <w:abstractNum w:abstractNumId="3" w15:restartNumberingAfterBreak="0">
+  <w:abstractNum w:abstractNumId="4" w15:restartNumberingAfterBreak="0">
     <w:nsid w:val="253E781D"/>
     <w:multiLevelType w:val="hybridMultilevel"/>
     <w:tmpl w:val="A7FC0392"/>
@@ -4075,7 +6092,96 @@
       </w:rPr>
     </w:lvl>
   </w:abstractNum>
-  <w:abstractNum w:abstractNumId="4" w15:restartNumberingAfterBreak="0">
+  <w:abstractNum w:abstractNumId="5" w15:restartNumberingAfterBreak="0">
+    <w:nsid w:val="2AA4067C"/>
+    <w:multiLevelType w:val="hybridMultilevel"/>
+    <w:tmpl w:val="D8281DE0"/>
+    <w:lvl w:ilvl="0" w:tplc="DB784BB6">
+      <w:start w:val="4"/>
+      <w:numFmt w:val="upperRoman"/>
+      <w:lvlText w:val="%1&gt;"/>
+      <w:lvlJc w:val="left"/>
+      <w:pPr>
+        <w:ind w:left="1080" w:hanging="720"/>
+      </w:pPr>
+      <w:rPr>
+        <w:rFonts w:hint="default"/>
+      </w:rPr>
+    </w:lvl>
+    <w:lvl w:ilvl="1" w:tplc="04090019" w:tentative="1">
+      <w:start w:val="1"/>
+      <w:numFmt w:val="lowerLetter"/>
+      <w:lvlText w:val="%2."/>
+      <w:lvlJc w:val="left"/>
+      <w:pPr>
+        <w:ind w:left="1440" w:hanging="360"/>
+      </w:pPr>
+    </w:lvl>
+    <w:lvl w:ilvl="2" w:tplc="0409001B" w:tentative="1">
+      <w:start w:val="1"/>
+      <w:numFmt w:val="lowerRoman"/>
+      <w:lvlText w:val="%3."/>
+      <w:lvlJc w:val="right"/>
+      <w:pPr>
+        <w:ind w:left="2160" w:hanging="180"/>
+      </w:pPr>
+    </w:lvl>
+    <w:lvl w:ilvl="3" w:tplc="0409000F" w:tentative="1">
+      <w:start w:val="1"/>
+      <w:numFmt w:val="decimal"/>
+      <w:lvlText w:val="%4."/>
+      <w:lvlJc w:val="left"/>
+      <w:pPr>
+        <w:ind w:left="2880" w:hanging="360"/>
+      </w:pPr>
+    </w:lvl>
+    <w:lvl w:ilvl="4" w:tplc="04090019" w:tentative="1">
+      <w:start w:val="1"/>
+      <w:numFmt w:val="lowerLetter"/>
+      <w:lvlText w:val="%5."/>
+      <w:lvlJc w:val="left"/>
+      <w:pPr>
+        <w:ind w:left="3600" w:hanging="360"/>
+      </w:pPr>
+    </w:lvl>
+    <w:lvl w:ilvl="5" w:tplc="0409001B" w:tentative="1">
+      <w:start w:val="1"/>
+      <w:numFmt w:val="lowerRoman"/>
+      <w:lvlText w:val="%6."/>
+      <w:lvlJc w:val="right"/>
+      <w:pPr>
+        <w:ind w:left="4320" w:hanging="180"/>
+      </w:pPr>
+    </w:lvl>
+    <w:lvl w:ilvl="6" w:tplc="0409000F" w:tentative="1">
+      <w:start w:val="1"/>
+      <w:numFmt w:val="decimal"/>
+      <w:lvlText w:val="%7."/>
+      <w:lvlJc w:val="left"/>
+      <w:pPr>
+        <w:ind w:left="5040" w:hanging="360"/>
+      </w:pPr>
+    </w:lvl>
+    <w:lvl w:ilvl="7" w:tplc="04090019" w:tentative="1">
+      <w:start w:val="1"/>
+      <w:numFmt w:val="lowerLetter"/>
+      <w:lvlText w:val="%8."/>
+      <w:lvlJc w:val="left"/>
+      <w:pPr>
+        <w:ind w:left="5760" w:hanging="360"/>
+      </w:pPr>
+    </w:lvl>
+    <w:lvl w:ilvl="8" w:tplc="0409001B" w:tentative="1">
+      <w:start w:val="1"/>
+      <w:numFmt w:val="lowerRoman"/>
+      <w:lvlText w:val="%9."/>
+      <w:lvlJc w:val="right"/>
+      <w:pPr>
+        <w:ind w:left="6480" w:hanging="180"/>
+      </w:pPr>
+    </w:lvl>
+  </w:abstractNum>
+  <w:abstractNum w:abstractNumId="6" w15:restartNumberingAfterBreak="0">
     <w:nsid w:val="44680A91"/>
     <w:multiLevelType w:val="multilevel"/>
     <w:tmpl w:val="F3384DA6"/>
@@ -4196,7 +6302,7 @@
       </w:rPr>
     </w:lvl>
   </w:abstractNum>
-  <w:abstractNum w:abstractNumId="5" w15:restartNumberingAfterBreak="0">
+  <w:abstractNum w:abstractNumId="7" w15:restartNumberingAfterBreak="0">
     <w:nsid w:val="447C182A"/>
     <w:multiLevelType w:val="hybridMultilevel"/>
     <w:tmpl w:val="750CE782"/>
@@ -4285,7 +6391,7 @@
       </w:pPr>
     </w:lvl>
   </w:abstractNum>
-  <w:abstractNum w:abstractNumId="6" w15:restartNumberingAfterBreak="0">
+  <w:abstractNum w:abstractNumId="8" w15:restartNumberingAfterBreak="0">
     <w:nsid w:val="4FED7D62"/>
     <w:multiLevelType w:val="hybridMultilevel"/>
     <w:tmpl w:val="D79AC362"/>
@@ -4374,7 +6480,7 @@
       </w:pPr>
     </w:lvl>
   </w:abstractNum>
-  <w:abstractNum w:abstractNumId="7" w15:restartNumberingAfterBreak="0">
+  <w:abstractNum w:abstractNumId="9" w15:restartNumberingAfterBreak="0">
     <w:nsid w:val="71CA32A5"/>
     <w:multiLevelType w:val="multilevel"/>
     <w:tmpl w:val="A5B2150E"/>
@@ -4495,7 +6601,7 @@
       </w:rPr>
     </w:lvl>
   </w:abstractNum>
-  <w:abstractNum w:abstractNumId="8" w15:restartNumberingAfterBreak="0">
+  <w:abstractNum w:abstractNumId="10" w15:restartNumberingAfterBreak="0">
     <w:nsid w:val="7355585F"/>
     <w:multiLevelType w:val="hybridMultilevel"/>
     <w:tmpl w:val="93780BF8"/>
@@ -4607,7 +6713,7 @@
       </w:rPr>
     </w:lvl>
   </w:abstractNum>
-  <w:abstractNum w:abstractNumId="9" w15:restartNumberingAfterBreak="0">
+  <w:abstractNum w:abstractNumId="11" w15:restartNumberingAfterBreak="0">
     <w:nsid w:val="799478A6"/>
     <w:multiLevelType w:val="multilevel"/>
     <w:tmpl w:val="A5B2150E"/>
@@ -4728,7 +6834,7 @@
       </w:rPr>
     </w:lvl>
   </w:abstractNum>
-  <w:abstractNum w:abstractNumId="10" w15:restartNumberingAfterBreak="0">
+  <w:abstractNum w:abstractNumId="12" w15:restartNumberingAfterBreak="0">
     <w:nsid w:val="7D242C0B"/>
     <w:multiLevelType w:val="multilevel"/>
     <w:tmpl w:val="3F224F7E"/>
@@ -4850,25 +6956,25 @@
     </w:lvl>
   </w:abstractNum>
   <w:num w:numId="1">
-    <w:abstractNumId w:val="10"/>
+    <w:abstractNumId w:val="12"/>
   </w:num>
   <w:num w:numId="2">
+    <w:abstractNumId w:val="4"/>
+  </w:num>
+  <w:num w:numId="3">
     <w:abstractNumId w:val="3"/>
   </w:num>
-  <w:num w:numId="3">
-    <w:abstractNumId w:val="2"/>
+  <w:num w:numId="4">
+    <w:abstractNumId w:val="11"/>
   </w:num>
-  <w:num w:numId="4">
+  <w:num w:numId="5">
     <w:abstractNumId w:val="9"/>
   </w:num>
-  <w:num w:numId="5">
+  <w:num w:numId="6">
     <w:abstractNumId w:val="7"/>
   </w:num>
-  <w:num w:numId="6">
-    <w:abstractNumId w:val="5"/>
-  </w:num>
   <w:num w:numId="7">
-    <w:abstractNumId w:val="6"/>
+    <w:abstractNumId w:val="8"/>
   </w:num>
   <w:num w:numId="8">
     <w:abstractNumId w:val="0"/>
@@ -4877,10 +6983,16 @@
     <w:abstractNumId w:val="1"/>
   </w:num>
   <w:num w:numId="10">
-    <w:abstractNumId w:val="4"/>
+    <w:abstractNumId w:val="6"/>
   </w:num>
   <w:num w:numId="11">
-    <w:abstractNumId w:val="8"/>
+    <w:abstractNumId w:val="10"/>
+  </w:num>
+  <w:num w:numId="12">
+    <w:abstractNumId w:val="5"/>
+  </w:num>
+  <w:num w:numId="13">
+    <w:abstractNumId w:val="2"/>
   </w:num>
 </w:numbering>
 </file>
@@ -5318,6 +7430,29 @@
       <w:contextualSpacing/>
     </w:pPr>
   </w:style>
+  <w:style w:type="character" w:styleId="Hyperlink">
+    <w:name w:val="Hyperlink"/>
+    <w:basedOn w:val="DefaultParagraphFont"/>
+    <w:uiPriority w:val="99"/>
+    <w:unhideWhenUsed/>
+    <w:rsid w:val="00EB2997"/>
+    <w:rPr>
+      <w:color w:val="0563C1" w:themeColor="hyperlink"/>
+      <w:u w:val="single"/>
+    </w:rPr>
+  </w:style>
+  <w:style w:type="character" w:styleId="UnresolvedMention">
+    <w:name w:val="Unresolved Mention"/>
+    <w:basedOn w:val="DefaultParagraphFont"/>
+    <w:uiPriority w:val="99"/>
+    <w:semiHidden/>
+    <w:unhideWhenUsed/>
+    <w:rsid w:val="00EB2997"/>
+    <w:rPr>
+      <w:color w:val="605E5C"/>
+      <w:shd w:val="clear" w:color="auto" w:fill="E1DFDD"/>
+    </w:rPr>
+  </w:style>
 </w:styles>
 </file>
 

</xml_diff>